<commit_message>
documentation pretty much finished
</commit_message>
<xml_diff>
--- a/docu.docx
+++ b/docu.docx
@@ -19,45 +19,27 @@
           <w:sz w:val="40"/>
           <w:szCs w:val="40"/>
         </w:rPr>
-        <w:t>Semestrálny projekt</w:t>
-      </w:r>
-      <w:r>
+        <w:t>Semestrálny projekt VPWA 25/26</w:t>
+      </w:r>
+    </w:p>
+    <w:p>
+      <w:pPr>
+        <w:jc w:val="center"/>
         <w:rPr>
           <w:b/>
           <w:bCs/>
           <w:sz w:val="40"/>
           <w:szCs w:val="40"/>
         </w:rPr>
-        <w:t xml:space="preserve"> VPWA 25/26</w:t>
-      </w:r>
-    </w:p>
-    <w:p>
-      <w:pPr>
-        <w:jc w:val="center"/>
+      </w:pPr>
+      <w:r>
         <w:rPr>
           <w:b/>
           <w:bCs/>
           <w:sz w:val="40"/>
           <w:szCs w:val="40"/>
         </w:rPr>
-      </w:pPr>
-      <w:r>
-        <w:rPr>
-          <w:b/>
-          <w:bCs/>
-          <w:sz w:val="40"/>
-          <w:szCs w:val="40"/>
-        </w:rPr>
-        <w:t>A</w:t>
-      </w:r>
-      <w:r>
-        <w:rPr>
-          <w:b/>
-          <w:bCs/>
-          <w:sz w:val="40"/>
-          <w:szCs w:val="40"/>
-        </w:rPr>
-        <w:t>plikácia na textovú komunikáciu v štýle IRC (</w:t>
+        <w:t>Aplikácia na textovú komunikáciu v štýle IRC (</w:t>
       </w:r>
       <w:proofErr w:type="spellStart"/>
       <w:r>
@@ -1514,41 +1496,6 @@
           <w:szCs w:val="28"/>
         </w:rPr>
       </w:pPr>
-    </w:p>
-    <w:p>
-      <w:pPr>
-        <w:pStyle w:val="Odsekzoznamu"/>
-        <w:numPr>
-          <w:ilvl w:val="0"/>
-          <w:numId w:val="3"/>
-        </w:numPr>
-        <w:rPr>
-          <w:sz w:val="24"/>
-          <w:szCs w:val="24"/>
-        </w:rPr>
-      </w:pPr>
-      <w:r>
-        <w:rPr>
-          <w:sz w:val="24"/>
-          <w:szCs w:val="24"/>
-        </w:rPr>
-        <w:t>Pôvodná v</w:t>
-      </w:r>
-      <w:r>
-        <w:rPr>
-          <w:sz w:val="24"/>
-          <w:szCs w:val="24"/>
-        </w:rPr>
-        <w:t>erzia diagramu</w:t>
-      </w:r>
-    </w:p>
-    <w:p>
-      <w:pPr>
-        <w:rPr>
-          <w:sz w:val="24"/>
-          <w:szCs w:val="24"/>
-        </w:rPr>
-      </w:pPr>
       <w:r>
         <w:rPr>
           <w:noProof/>
@@ -1556,9 +1503,17 @@
           <w:szCs w:val="24"/>
         </w:rPr>
         <w:drawing>
-          <wp:inline distT="0" distB="0" distL="0" distR="0" wp14:anchorId="2B9A1B17" wp14:editId="790D651B">
-            <wp:extent cx="5755640" cy="3887470"/>
+          <wp:anchor distT="0" distB="0" distL="114300" distR="114300" simplePos="0" relativeHeight="251659264" behindDoc="0" locked="0" layoutInCell="1" allowOverlap="1" wp14:anchorId="2B9A1B17" wp14:editId="03579C96">
+            <wp:simplePos x="0" y="0"/>
+            <wp:positionH relativeFrom="margin">
+              <wp:align>center</wp:align>
+            </wp:positionH>
+            <wp:positionV relativeFrom="paragraph">
+              <wp:posOffset>420997</wp:posOffset>
+            </wp:positionV>
+            <wp:extent cx="4749800" cy="3208020"/>
             <wp:effectExtent l="0" t="0" r="0" b="0"/>
+            <wp:wrapTopAndBottom/>
             <wp:docPr id="878767488" name="Obrázok 1" descr="Obrázok, na ktorom je text, snímka obrazovky, diagram, rad&#10;&#10;Obsah vygenerovaný pomocou AI môže byť nesprávny."/>
             <wp:cNvGraphicFramePr>
               <a:graphicFrameLocks xmlns:a="http://schemas.openxmlformats.org/drawingml/2006/main" noChangeAspect="1"/>
@@ -1573,7 +1528,7 @@
                     </pic:cNvPicPr>
                   </pic:nvPicPr>
                   <pic:blipFill>
-                    <a:blip r:embed="rId5">
+                    <a:blip r:embed="rId7">
                       <a:extLst>
                         <a:ext uri="{28A0092B-C50C-407E-A947-70E740481C1C}">
                           <a14:useLocalDpi xmlns:a14="http://schemas.microsoft.com/office/drawing/2010/main" val="0"/>
@@ -1588,7 +1543,7 @@
                   <pic:spPr bwMode="auto">
                     <a:xfrm>
                       <a:off x="0" y="0"/>
-                      <a:ext cx="5755640" cy="3887470"/>
+                      <a:ext cx="4749800" cy="3208020"/>
                     </a:xfrm>
                     <a:prstGeom prst="rect">
                       <a:avLst/>
@@ -1601,7 +1556,7 @@
                 </pic:pic>
               </a:graphicData>
             </a:graphic>
-          </wp:inline>
+          </wp:anchor>
         </w:drawing>
       </w:r>
     </w:p>
@@ -1619,22 +1574,56 @@
       </w:pPr>
       <w:r>
         <w:rPr>
+          <w:sz w:val="24"/>
+          <w:szCs w:val="24"/>
+        </w:rPr>
+        <w:t>Pôvodná v</w:t>
+      </w:r>
+      <w:r>
+        <w:rPr>
+          <w:sz w:val="24"/>
+          <w:szCs w:val="24"/>
+        </w:rPr>
+        <w:t>erzia diagramu</w:t>
+      </w:r>
+    </w:p>
+    <w:p>
+      <w:pPr>
+        <w:rPr>
+          <w:sz w:val="24"/>
+          <w:szCs w:val="24"/>
+        </w:rPr>
+      </w:pPr>
+    </w:p>
+    <w:p>
+      <w:pPr>
+        <w:pStyle w:val="Odsekzoznamu"/>
+        <w:numPr>
+          <w:ilvl w:val="0"/>
+          <w:numId w:val="3"/>
+        </w:numPr>
+        <w:rPr>
+          <w:sz w:val="24"/>
+          <w:szCs w:val="24"/>
+        </w:rPr>
+      </w:pPr>
+      <w:r>
+        <w:rPr>
           <w:noProof/>
           <w:sz w:val="24"/>
           <w:szCs w:val="24"/>
         </w:rPr>
-        <w:lastRenderedPageBreak/>
         <w:drawing>
-          <wp:anchor distT="0" distB="0" distL="114300" distR="114300" simplePos="0" relativeHeight="251658240" behindDoc="0" locked="0" layoutInCell="1" allowOverlap="1" wp14:anchorId="0494AC0D" wp14:editId="24BE3F3D">
+          <wp:anchor distT="0" distB="0" distL="114300" distR="114300" simplePos="0" relativeHeight="251658240" behindDoc="0" locked="0" layoutInCell="1" allowOverlap="1" wp14:anchorId="0494AC0D" wp14:editId="7FEA0125">
             <wp:simplePos x="0" y="0"/>
             <wp:positionH relativeFrom="margin">
               <wp:align>center</wp:align>
             </wp:positionH>
             <wp:positionV relativeFrom="paragraph">
-              <wp:posOffset>347980</wp:posOffset>
+              <wp:posOffset>299035</wp:posOffset>
             </wp:positionV>
-            <wp:extent cx="6124575" cy="4547235"/>
-            <wp:effectExtent l="0" t="0" r="9525" b="5715"/>
+            <wp:extent cx="6046303" cy="4488873"/>
+            <wp:effectExtent l="0" t="0" r="0" b="6985"/>
             <wp:wrapTopAndBottom/>
             <wp:docPr id="2065832773" name="Obrázok 1" descr="Obrázok, na ktorom je text, snímka obrazovky, diagram, grafický softvér&#10;&#10;Obsah vygenerovaný pomocou AI môže byť nesprávny."/>
             <wp:cNvGraphicFramePr>
@@ -1650,7 +1639,7 @@
                     </pic:cNvPicPr>
                   </pic:nvPicPr>
                   <pic:blipFill>
-                    <a:blip r:embed="rId6" cstate="print">
+                    <a:blip r:embed="rId8" cstate="print">
                       <a:extLst>
                         <a:ext uri="{28A0092B-C50C-407E-A947-70E740481C1C}">
                           <a14:useLocalDpi xmlns:a14="http://schemas.microsoft.com/office/drawing/2010/main" val="0"/>
@@ -1665,7 +1654,7 @@
                   <pic:spPr bwMode="auto">
                     <a:xfrm>
                       <a:off x="0" y="0"/>
-                      <a:ext cx="6124575" cy="4547235"/>
+                      <a:ext cx="6046303" cy="4488873"/>
                     </a:xfrm>
                     <a:prstGeom prst="rect">
                       <a:avLst/>
@@ -1678,6 +1667,12 @@
                 </pic:pic>
               </a:graphicData>
             </a:graphic>
+            <wp14:sizeRelH relativeFrom="margin">
+              <wp14:pctWidth>0</wp14:pctWidth>
+            </wp14:sizeRelH>
+            <wp14:sizeRelV relativeFrom="margin">
+              <wp14:pctHeight>0</wp14:pctHeight>
+            </wp14:sizeRelV>
           </wp:anchor>
         </w:drawing>
       </w:r>
@@ -1731,21 +1726,7 @@
           <w:sz w:val="24"/>
           <w:szCs w:val="24"/>
         </w:rPr>
-        <w:t>V druhej iter</w:t>
-      </w:r>
-      <w:r>
-        <w:rPr>
-          <w:sz w:val="24"/>
-          <w:szCs w:val="24"/>
-        </w:rPr>
-        <w:t>ácií diagram</w:t>
-      </w:r>
-      <w:r>
-        <w:rPr>
-          <w:sz w:val="24"/>
-          <w:szCs w:val="24"/>
-        </w:rPr>
-        <w:t xml:space="preserve">u sme pridali tabuľku </w:t>
+        <w:t xml:space="preserve">V druhej iterácií diagramu sme pridali tabuľku </w:t>
       </w:r>
       <w:proofErr w:type="spellStart"/>
       <w:r>
@@ -1914,15 +1895,6 @@
         </w:rPr>
         <w:t>.</w:t>
       </w:r>
-    </w:p>
-    <w:p>
-      <w:pPr>
-        <w:pStyle w:val="Odsekzoznamu"/>
-        <w:rPr>
-          <w:sz w:val="24"/>
-          <w:szCs w:val="24"/>
-        </w:rPr>
-      </w:pPr>
     </w:p>
     <w:p>
       <w:pPr>
@@ -1935,12 +1907,942 @@
       </w:pPr>
       <w:r>
         <w:rPr>
+          <w:noProof/>
+          <w:sz w:val="24"/>
+          <w:szCs w:val="24"/>
+        </w:rPr>
+        <w:drawing>
+          <wp:anchor distT="0" distB="0" distL="114300" distR="114300" simplePos="0" relativeHeight="251660288" behindDoc="0" locked="0" layoutInCell="1" allowOverlap="1" wp14:anchorId="6E485F5C" wp14:editId="62876992">
+            <wp:simplePos x="0" y="0"/>
+            <wp:positionH relativeFrom="margin">
+              <wp:align>right</wp:align>
+            </wp:positionH>
+            <wp:positionV relativeFrom="paragraph">
+              <wp:posOffset>339090</wp:posOffset>
+            </wp:positionV>
+            <wp:extent cx="5751195" cy="2679065"/>
+            <wp:effectExtent l="0" t="0" r="1905" b="6985"/>
+            <wp:wrapTopAndBottom/>
+            <wp:docPr id="1697643586" name="Obrázok 1"/>
+            <wp:cNvGraphicFramePr>
+              <a:graphicFrameLocks xmlns:a="http://schemas.openxmlformats.org/drawingml/2006/main" noChangeAspect="1"/>
+            </wp:cNvGraphicFramePr>
+            <a:graphic xmlns:a="http://schemas.openxmlformats.org/drawingml/2006/main">
+              <a:graphicData uri="http://schemas.openxmlformats.org/drawingml/2006/picture">
+                <pic:pic xmlns:pic="http://schemas.openxmlformats.org/drawingml/2006/picture">
+                  <pic:nvPicPr>
+                    <pic:cNvPr id="0" name="Picture 2"/>
+                    <pic:cNvPicPr>
+                      <a:picLocks noChangeAspect="1" noChangeArrowheads="1"/>
+                    </pic:cNvPicPr>
+                  </pic:nvPicPr>
+                  <pic:blipFill>
+                    <a:blip r:embed="rId9" cstate="print">
+                      <a:extLst>
+                        <a:ext uri="{28A0092B-C50C-407E-A947-70E740481C1C}">
+                          <a14:useLocalDpi xmlns:a14="http://schemas.microsoft.com/office/drawing/2010/main" val="0"/>
+                        </a:ext>
+                      </a:extLst>
+                    </a:blip>
+                    <a:srcRect/>
+                    <a:stretch>
+                      <a:fillRect/>
+                    </a:stretch>
+                  </pic:blipFill>
+                  <pic:spPr bwMode="auto">
+                    <a:xfrm>
+                      <a:off x="0" y="0"/>
+                      <a:ext cx="5751195" cy="2679065"/>
+                    </a:xfrm>
+                    <a:prstGeom prst="rect">
+                      <a:avLst/>
+                    </a:prstGeom>
+                    <a:noFill/>
+                    <a:ln>
+                      <a:noFill/>
+                    </a:ln>
+                  </pic:spPr>
+                </pic:pic>
+              </a:graphicData>
+            </a:graphic>
+            <wp14:sizeRelH relativeFrom="page">
+              <wp14:pctWidth>0</wp14:pctWidth>
+            </wp14:sizeRelH>
+            <wp14:sizeRelV relativeFrom="page">
+              <wp14:pctHeight>0</wp14:pctHeight>
+            </wp14:sizeRelV>
+          </wp:anchor>
+        </w:drawing>
+      </w:r>
+      <w:r>
+        <w:rPr>
           <w:b/>
           <w:bCs/>
           <w:sz w:val="28"/>
           <w:szCs w:val="28"/>
-        </w:rPr>
-        <w:t>3. Návrhové rozhodnutia</w:t>
+          <w:lang w:val="en-US"/>
+        </w:rPr>
+        <w:t>3</w:t>
+      </w:r>
+      <w:r>
+        <w:rPr>
+          <w:b/>
+          <w:bCs/>
+          <w:sz w:val="28"/>
+          <w:szCs w:val="28"/>
+        </w:rPr>
+        <w:t xml:space="preserve">. </w:t>
+      </w:r>
+      <w:r>
+        <w:rPr>
+          <w:b/>
+          <w:bCs/>
+          <w:sz w:val="28"/>
+          <w:szCs w:val="28"/>
+        </w:rPr>
+        <w:t>Diagram architektúry</w:t>
+      </w:r>
+    </w:p>
+    <w:p>
+      <w:pPr>
+        <w:rPr>
+          <w:sz w:val="24"/>
+          <w:szCs w:val="24"/>
+        </w:rPr>
+      </w:pPr>
+    </w:p>
+    <w:p>
+      <w:pPr>
+        <w:rPr>
+          <w:sz w:val="24"/>
+          <w:szCs w:val="24"/>
+        </w:rPr>
+      </w:pPr>
+      <w:r>
+        <w:rPr>
+          <w:sz w:val="24"/>
+          <w:szCs w:val="24"/>
+        </w:rPr>
+        <w:t xml:space="preserve">Pri prvej </w:t>
+      </w:r>
+      <w:r>
+        <w:rPr>
+          <w:sz w:val="24"/>
+          <w:szCs w:val="24"/>
+        </w:rPr>
+        <w:t>interakcií</w:t>
+      </w:r>
+      <w:r>
+        <w:rPr>
+          <w:sz w:val="24"/>
+          <w:szCs w:val="24"/>
+        </w:rPr>
+        <w:t xml:space="preserve"> s</w:t>
+      </w:r>
+      <w:r>
+        <w:rPr>
+          <w:sz w:val="24"/>
+          <w:szCs w:val="24"/>
+        </w:rPr>
+        <w:t> aplikáciou sa používateľ stretáva s </w:t>
+      </w:r>
+      <w:proofErr w:type="spellStart"/>
+      <w:r>
+        <w:rPr>
+          <w:b/>
+          <w:bCs/>
+          <w:i/>
+          <w:iCs/>
+          <w:sz w:val="24"/>
+          <w:szCs w:val="24"/>
+        </w:rPr>
+        <w:t>AuthLayout</w:t>
+      </w:r>
+      <w:proofErr w:type="spellEnd"/>
+      <w:r>
+        <w:rPr>
+          <w:sz w:val="24"/>
+          <w:szCs w:val="24"/>
+        </w:rPr>
+        <w:t xml:space="preserve">, ktorý poskytuje rozhranie na </w:t>
+      </w:r>
+      <w:r>
+        <w:rPr>
+          <w:b/>
+          <w:bCs/>
+          <w:sz w:val="24"/>
+          <w:szCs w:val="24"/>
+        </w:rPr>
+        <w:t>prihlásenie</w:t>
+      </w:r>
+      <w:r>
+        <w:rPr>
+          <w:sz w:val="24"/>
+          <w:szCs w:val="24"/>
+        </w:rPr>
+        <w:t xml:space="preserve"> alebo </w:t>
+      </w:r>
+      <w:r>
+        <w:rPr>
+          <w:b/>
+          <w:bCs/>
+          <w:sz w:val="24"/>
+          <w:szCs w:val="24"/>
+        </w:rPr>
+        <w:t>registráciu</w:t>
+      </w:r>
+      <w:r>
+        <w:rPr>
+          <w:sz w:val="24"/>
+          <w:szCs w:val="24"/>
+        </w:rPr>
+        <w:t xml:space="preserve"> do aplikácie. Tento </w:t>
+      </w:r>
+      <w:proofErr w:type="spellStart"/>
+      <w:r>
+        <w:rPr>
+          <w:sz w:val="24"/>
+          <w:szCs w:val="24"/>
+        </w:rPr>
+        <w:t>layout</w:t>
+      </w:r>
+      <w:proofErr w:type="spellEnd"/>
+      <w:r>
+        <w:rPr>
+          <w:sz w:val="24"/>
+          <w:szCs w:val="24"/>
+        </w:rPr>
+        <w:t xml:space="preserve"> čerpá dáta z </w:t>
+      </w:r>
+      <w:proofErr w:type="spellStart"/>
+      <w:r>
+        <w:rPr>
+          <w:b/>
+          <w:bCs/>
+          <w:i/>
+          <w:iCs/>
+          <w:sz w:val="24"/>
+          <w:szCs w:val="24"/>
+        </w:rPr>
+        <w:t>AuthStore</w:t>
+      </w:r>
+      <w:proofErr w:type="spellEnd"/>
+      <w:r>
+        <w:rPr>
+          <w:sz w:val="24"/>
+          <w:szCs w:val="24"/>
+        </w:rPr>
+        <w:t>, v ktorom sa ukladajú informácie o </w:t>
+      </w:r>
+      <w:r>
+        <w:rPr>
+          <w:b/>
+          <w:bCs/>
+          <w:sz w:val="24"/>
+          <w:szCs w:val="24"/>
+        </w:rPr>
+        <w:t>aktuálne prihlásenom používateľovi</w:t>
+      </w:r>
+      <w:r>
+        <w:rPr>
+          <w:sz w:val="24"/>
+          <w:szCs w:val="24"/>
+        </w:rPr>
+        <w:t xml:space="preserve">. Na získanie týchto dát sa používa </w:t>
+      </w:r>
+      <w:proofErr w:type="spellStart"/>
+      <w:r>
+        <w:rPr>
+          <w:b/>
+          <w:bCs/>
+          <w:i/>
+          <w:iCs/>
+          <w:sz w:val="24"/>
+          <w:szCs w:val="24"/>
+        </w:rPr>
+        <w:t>AuthService</w:t>
+      </w:r>
+      <w:proofErr w:type="spellEnd"/>
+      <w:r>
+        <w:rPr>
+          <w:sz w:val="24"/>
+          <w:szCs w:val="24"/>
+        </w:rPr>
+        <w:t xml:space="preserve">, ktorý pomocou </w:t>
+      </w:r>
+      <w:r>
+        <w:rPr>
+          <w:b/>
+          <w:bCs/>
+          <w:i/>
+          <w:iCs/>
+          <w:sz w:val="24"/>
+          <w:szCs w:val="24"/>
+        </w:rPr>
+        <w:t>http komunikácie</w:t>
+      </w:r>
+      <w:r>
+        <w:rPr>
+          <w:sz w:val="24"/>
+          <w:szCs w:val="24"/>
+        </w:rPr>
+        <w:t xml:space="preserve"> posiela prihlasovacie údaje na server, kde </w:t>
+      </w:r>
+      <w:proofErr w:type="spellStart"/>
+      <w:r>
+        <w:rPr>
+          <w:b/>
+          <w:bCs/>
+          <w:i/>
+          <w:iCs/>
+          <w:sz w:val="24"/>
+          <w:szCs w:val="24"/>
+        </w:rPr>
+        <w:t>auth_controller</w:t>
+      </w:r>
+      <w:proofErr w:type="spellEnd"/>
+      <w:r>
+        <w:rPr>
+          <w:sz w:val="24"/>
+          <w:szCs w:val="24"/>
+        </w:rPr>
+        <w:t xml:space="preserve"> </w:t>
+      </w:r>
+      <w:r>
+        <w:rPr>
+          <w:sz w:val="24"/>
+          <w:szCs w:val="24"/>
+        </w:rPr>
+        <w:t>o</w:t>
+      </w:r>
+      <w:r>
+        <w:rPr>
+          <w:sz w:val="24"/>
+          <w:szCs w:val="24"/>
+        </w:rPr>
+        <w:t>vláda všetku logiku spojenú s používateľskými údajmi (ako napr. prihlásenie, registrácia, overenie používateľa na základe jeho tokenu...). Po úspešnom overení posiela server ako odpoveď prístupový token.</w:t>
+      </w:r>
+    </w:p>
+    <w:p>
+      <w:pPr>
+        <w:rPr>
+          <w:sz w:val="24"/>
+          <w:szCs w:val="24"/>
+        </w:rPr>
+      </w:pPr>
+    </w:p>
+    <w:p>
+      <w:pPr>
+        <w:rPr>
+          <w:sz w:val="24"/>
+          <w:szCs w:val="24"/>
+        </w:rPr>
+      </w:pPr>
+      <w:r>
+        <w:rPr>
+          <w:sz w:val="24"/>
+          <w:szCs w:val="24"/>
+        </w:rPr>
+        <w:t>Po prihlásení do aplikácie sa používateľ stretáva s </w:t>
+      </w:r>
+      <w:proofErr w:type="spellStart"/>
+      <w:r>
+        <w:rPr>
+          <w:b/>
+          <w:bCs/>
+          <w:i/>
+          <w:iCs/>
+          <w:sz w:val="24"/>
+          <w:szCs w:val="24"/>
+        </w:rPr>
+        <w:t>MainLayout</w:t>
+      </w:r>
+      <w:r>
+        <w:rPr>
+          <w:sz w:val="24"/>
+          <w:szCs w:val="24"/>
+        </w:rPr>
+        <w:t>-om</w:t>
+      </w:r>
+      <w:proofErr w:type="spellEnd"/>
+      <w:r>
+        <w:rPr>
+          <w:sz w:val="24"/>
+          <w:szCs w:val="24"/>
+        </w:rPr>
+        <w:t xml:space="preserve">, v ktorom môže </w:t>
+      </w:r>
+      <w:r>
+        <w:rPr>
+          <w:b/>
+          <w:bCs/>
+          <w:sz w:val="24"/>
+          <w:szCs w:val="24"/>
+        </w:rPr>
+        <w:t>interagovať s aplikáciou</w:t>
+      </w:r>
+      <w:r>
+        <w:rPr>
+          <w:sz w:val="24"/>
+          <w:szCs w:val="24"/>
+        </w:rPr>
+        <w:t xml:space="preserve"> – resp. písať do kanálov, pozývať používateľov, vytvárať nové kanály... Môže </w:t>
+      </w:r>
+      <w:r>
+        <w:rPr>
+          <w:sz w:val="24"/>
+          <w:szCs w:val="24"/>
+        </w:rPr>
+        <w:t xml:space="preserve">tak vykonať či už pomocou </w:t>
+      </w:r>
+      <w:r>
+        <w:rPr>
+          <w:b/>
+          <w:bCs/>
+          <w:sz w:val="24"/>
+          <w:szCs w:val="24"/>
+        </w:rPr>
+        <w:t>textových príkazov</w:t>
+      </w:r>
+      <w:r>
+        <w:rPr>
+          <w:sz w:val="24"/>
+          <w:szCs w:val="24"/>
+        </w:rPr>
+        <w:t xml:space="preserve"> alebo </w:t>
+      </w:r>
+      <w:r>
+        <w:rPr>
+          <w:b/>
+          <w:bCs/>
+          <w:sz w:val="24"/>
+          <w:szCs w:val="24"/>
+        </w:rPr>
+        <w:t>grafického rozhrania</w:t>
+      </w:r>
+      <w:r>
+        <w:rPr>
+          <w:sz w:val="24"/>
+          <w:szCs w:val="24"/>
+        </w:rPr>
+        <w:t>. Informácie o dostupných kanáloch sú uschované v </w:t>
+      </w:r>
+      <w:proofErr w:type="spellStart"/>
+      <w:r>
+        <w:rPr>
+          <w:b/>
+          <w:bCs/>
+          <w:i/>
+          <w:iCs/>
+          <w:sz w:val="24"/>
+          <w:szCs w:val="24"/>
+        </w:rPr>
+        <w:t>ThreadStore</w:t>
+      </w:r>
+      <w:proofErr w:type="spellEnd"/>
+      <w:r>
+        <w:rPr>
+          <w:sz w:val="24"/>
+          <w:szCs w:val="24"/>
+        </w:rPr>
+        <w:t xml:space="preserve">. </w:t>
+      </w:r>
+      <w:proofErr w:type="spellStart"/>
+      <w:r>
+        <w:rPr>
+          <w:i/>
+          <w:iCs/>
+          <w:sz w:val="24"/>
+          <w:szCs w:val="24"/>
+        </w:rPr>
+        <w:t>Thread</w:t>
+      </w:r>
+      <w:proofErr w:type="spellEnd"/>
+      <w:r>
+        <w:rPr>
+          <w:i/>
+          <w:iCs/>
+          <w:sz w:val="24"/>
+          <w:szCs w:val="24"/>
+        </w:rPr>
+        <w:t xml:space="preserve"> </w:t>
+      </w:r>
+      <w:proofErr w:type="spellStart"/>
+      <w:r>
+        <w:rPr>
+          <w:i/>
+          <w:iCs/>
+          <w:sz w:val="24"/>
+          <w:szCs w:val="24"/>
+        </w:rPr>
+        <w:t>store</w:t>
+      </w:r>
+      <w:proofErr w:type="spellEnd"/>
+      <w:r>
+        <w:rPr>
+          <w:sz w:val="24"/>
+          <w:szCs w:val="24"/>
+        </w:rPr>
+        <w:t xml:space="preserve"> používa kombináciu </w:t>
+      </w:r>
+      <w:r>
+        <w:rPr>
+          <w:b/>
+          <w:bCs/>
+          <w:sz w:val="24"/>
+          <w:szCs w:val="24"/>
+        </w:rPr>
+        <w:t xml:space="preserve">http </w:t>
+      </w:r>
+      <w:proofErr w:type="spellStart"/>
+      <w:r>
+        <w:rPr>
+          <w:b/>
+          <w:bCs/>
+          <w:sz w:val="24"/>
+          <w:szCs w:val="24"/>
+        </w:rPr>
+        <w:t>requestov</w:t>
+      </w:r>
+      <w:proofErr w:type="spellEnd"/>
+      <w:r>
+        <w:rPr>
+          <w:sz w:val="24"/>
+          <w:szCs w:val="24"/>
+        </w:rPr>
+        <w:t xml:space="preserve"> (pomocou </w:t>
+      </w:r>
+      <w:proofErr w:type="spellStart"/>
+      <w:r>
+        <w:rPr>
+          <w:b/>
+          <w:bCs/>
+          <w:i/>
+          <w:iCs/>
+          <w:sz w:val="24"/>
+          <w:szCs w:val="24"/>
+        </w:rPr>
+        <w:t>HomeService</w:t>
+      </w:r>
+      <w:proofErr w:type="spellEnd"/>
+      <w:r>
+        <w:rPr>
+          <w:sz w:val="24"/>
+          <w:szCs w:val="24"/>
+        </w:rPr>
+        <w:t>) a </w:t>
+      </w:r>
+      <w:proofErr w:type="spellStart"/>
+      <w:r>
+        <w:rPr>
+          <w:b/>
+          <w:bCs/>
+          <w:sz w:val="24"/>
+          <w:szCs w:val="24"/>
+        </w:rPr>
+        <w:t>websocket</w:t>
+      </w:r>
+      <w:proofErr w:type="spellEnd"/>
+      <w:r>
+        <w:rPr>
+          <w:b/>
+          <w:bCs/>
+          <w:sz w:val="24"/>
+          <w:szCs w:val="24"/>
+        </w:rPr>
+        <w:t xml:space="preserve"> komunikácie</w:t>
+      </w:r>
+      <w:r>
+        <w:rPr>
+          <w:sz w:val="24"/>
+          <w:szCs w:val="24"/>
+        </w:rPr>
+        <w:t xml:space="preserve">. </w:t>
+      </w:r>
+      <w:proofErr w:type="spellStart"/>
+      <w:r>
+        <w:rPr>
+          <w:sz w:val="24"/>
+          <w:szCs w:val="24"/>
+        </w:rPr>
+        <w:t>Websocket</w:t>
+      </w:r>
+      <w:proofErr w:type="spellEnd"/>
+      <w:r>
+        <w:rPr>
+          <w:sz w:val="24"/>
+          <w:szCs w:val="24"/>
+        </w:rPr>
+        <w:t xml:space="preserve"> komunikácia je sprostredkovaná cez </w:t>
+      </w:r>
+      <w:proofErr w:type="spellStart"/>
+      <w:r>
+        <w:rPr>
+          <w:b/>
+          <w:bCs/>
+          <w:i/>
+          <w:iCs/>
+          <w:sz w:val="24"/>
+          <w:szCs w:val="24"/>
+        </w:rPr>
+        <w:t>SocketService</w:t>
+      </w:r>
+      <w:proofErr w:type="spellEnd"/>
+      <w:r>
+        <w:rPr>
+          <w:sz w:val="24"/>
+          <w:szCs w:val="24"/>
+        </w:rPr>
+        <w:t xml:space="preserve"> zo strany klienta, zo strany serveru </w:t>
+      </w:r>
+      <w:proofErr w:type="spellStart"/>
+      <w:r>
+        <w:rPr>
+          <w:sz w:val="24"/>
+          <w:szCs w:val="24"/>
+        </w:rPr>
+        <w:t>počuva</w:t>
+      </w:r>
+      <w:proofErr w:type="spellEnd"/>
+      <w:r>
+        <w:rPr>
+          <w:sz w:val="24"/>
+          <w:szCs w:val="24"/>
+        </w:rPr>
+        <w:t xml:space="preserve"> </w:t>
+      </w:r>
+      <w:proofErr w:type="spellStart"/>
+      <w:r>
+        <w:rPr>
+          <w:b/>
+          <w:bCs/>
+          <w:i/>
+          <w:iCs/>
+          <w:sz w:val="24"/>
+          <w:szCs w:val="24"/>
+        </w:rPr>
+        <w:t>ws_kernel</w:t>
+      </w:r>
+      <w:proofErr w:type="spellEnd"/>
+      <w:r>
+        <w:rPr>
+          <w:sz w:val="24"/>
+          <w:szCs w:val="24"/>
+        </w:rPr>
+        <w:t xml:space="preserve">, ktorý jednotlivé správy preposiela do </w:t>
+      </w:r>
+      <w:proofErr w:type="spellStart"/>
+      <w:r>
+        <w:rPr>
+          <w:b/>
+          <w:bCs/>
+          <w:i/>
+          <w:iCs/>
+          <w:sz w:val="24"/>
+          <w:szCs w:val="24"/>
+        </w:rPr>
+        <w:t>socket_service</w:t>
+      </w:r>
+      <w:proofErr w:type="spellEnd"/>
+      <w:r>
+        <w:rPr>
+          <w:sz w:val="24"/>
+          <w:szCs w:val="24"/>
+        </w:rPr>
+        <w:t xml:space="preserve">. </w:t>
+      </w:r>
+      <w:proofErr w:type="spellStart"/>
+      <w:r>
+        <w:rPr>
+          <w:i/>
+          <w:iCs/>
+          <w:sz w:val="24"/>
+          <w:szCs w:val="24"/>
+        </w:rPr>
+        <w:t>Socket_service</w:t>
+      </w:r>
+      <w:proofErr w:type="spellEnd"/>
+      <w:r>
+        <w:rPr>
+          <w:sz w:val="24"/>
+          <w:szCs w:val="24"/>
+        </w:rPr>
+        <w:t xml:space="preserve"> </w:t>
+      </w:r>
+      <w:proofErr w:type="spellStart"/>
+      <w:r>
+        <w:rPr>
+          <w:sz w:val="24"/>
+          <w:szCs w:val="24"/>
+        </w:rPr>
+        <w:t>využiva</w:t>
+      </w:r>
+      <w:proofErr w:type="spellEnd"/>
+      <w:r>
+        <w:rPr>
+          <w:sz w:val="24"/>
+          <w:szCs w:val="24"/>
+        </w:rPr>
+        <w:t xml:space="preserve"> triedu </w:t>
+      </w:r>
+      <w:proofErr w:type="spellStart"/>
+      <w:r>
+        <w:rPr>
+          <w:b/>
+          <w:bCs/>
+          <w:i/>
+          <w:iCs/>
+          <w:sz w:val="24"/>
+          <w:szCs w:val="24"/>
+        </w:rPr>
+        <w:t>ChannelEvents</w:t>
+      </w:r>
+      <w:proofErr w:type="spellEnd"/>
+      <w:r>
+        <w:rPr>
+          <w:sz w:val="24"/>
+          <w:szCs w:val="24"/>
+        </w:rPr>
+        <w:t xml:space="preserve">. Táto trieda umožňuje </w:t>
+      </w:r>
+      <w:proofErr w:type="spellStart"/>
+      <w:r>
+        <w:rPr>
+          <w:sz w:val="24"/>
+          <w:szCs w:val="24"/>
+        </w:rPr>
+        <w:t>socket</w:t>
+      </w:r>
+      <w:proofErr w:type="spellEnd"/>
+      <w:r>
+        <w:rPr>
+          <w:sz w:val="24"/>
+          <w:szCs w:val="24"/>
+        </w:rPr>
+        <w:t xml:space="preserve"> </w:t>
+      </w:r>
+      <w:proofErr w:type="spellStart"/>
+      <w:r>
+        <w:rPr>
+          <w:sz w:val="24"/>
+          <w:szCs w:val="24"/>
+        </w:rPr>
+        <w:t>clientovi</w:t>
+      </w:r>
+      <w:proofErr w:type="spellEnd"/>
+      <w:r>
+        <w:rPr>
+          <w:sz w:val="24"/>
+          <w:szCs w:val="24"/>
+        </w:rPr>
+        <w:t xml:space="preserve"> pripojenie do </w:t>
+      </w:r>
+      <w:r>
+        <w:rPr>
+          <w:sz w:val="24"/>
+          <w:szCs w:val="24"/>
+        </w:rPr>
+        <w:lastRenderedPageBreak/>
+        <w:t xml:space="preserve">konkrétneho kanálu (funkcia </w:t>
+      </w:r>
+      <w:proofErr w:type="spellStart"/>
+      <w:r>
+        <w:rPr>
+          <w:b/>
+          <w:bCs/>
+          <w:i/>
+          <w:iCs/>
+          <w:sz w:val="24"/>
+          <w:szCs w:val="24"/>
+        </w:rPr>
+        <w:t>subscribe</w:t>
+      </w:r>
+      <w:proofErr w:type="spellEnd"/>
+      <w:r>
+        <w:rPr>
+          <w:sz w:val="24"/>
+          <w:szCs w:val="24"/>
+        </w:rPr>
+        <w:t xml:space="preserve">), vďaka čomu môže klient prijímať </w:t>
+      </w:r>
+      <w:r>
+        <w:rPr>
+          <w:b/>
+          <w:bCs/>
+          <w:sz w:val="24"/>
+          <w:szCs w:val="24"/>
+        </w:rPr>
+        <w:t>všetku komunikáciu</w:t>
+      </w:r>
+      <w:r>
+        <w:rPr>
+          <w:sz w:val="24"/>
+          <w:szCs w:val="24"/>
+        </w:rPr>
+        <w:t xml:space="preserve"> určenú </w:t>
+      </w:r>
+      <w:r>
+        <w:rPr>
+          <w:b/>
+          <w:bCs/>
+          <w:sz w:val="24"/>
+          <w:szCs w:val="24"/>
+        </w:rPr>
+        <w:t>odoberateľom</w:t>
+      </w:r>
+      <w:r>
+        <w:rPr>
+          <w:sz w:val="24"/>
+          <w:szCs w:val="24"/>
+        </w:rPr>
+        <w:t xml:space="preserve"> tohto kanála (správy, aktivita...).</w:t>
+      </w:r>
+      <w:r>
+        <w:rPr>
+          <w:sz w:val="24"/>
+          <w:szCs w:val="24"/>
+        </w:rPr>
+        <w:t xml:space="preserve"> Každý </w:t>
+      </w:r>
+      <w:proofErr w:type="spellStart"/>
+      <w:r>
+        <w:rPr>
+          <w:sz w:val="24"/>
+          <w:szCs w:val="24"/>
+        </w:rPr>
+        <w:t>socket</w:t>
+      </w:r>
+      <w:proofErr w:type="spellEnd"/>
+      <w:r>
+        <w:rPr>
+          <w:sz w:val="24"/>
+          <w:szCs w:val="24"/>
+        </w:rPr>
+        <w:t xml:space="preserve"> </w:t>
+      </w:r>
+      <w:proofErr w:type="spellStart"/>
+      <w:r>
+        <w:rPr>
+          <w:sz w:val="24"/>
+          <w:szCs w:val="24"/>
+        </w:rPr>
+        <w:t>client</w:t>
+      </w:r>
+      <w:proofErr w:type="spellEnd"/>
+      <w:r>
+        <w:rPr>
+          <w:sz w:val="24"/>
+          <w:szCs w:val="24"/>
+        </w:rPr>
+        <w:t xml:space="preserve"> môže byť odoberať </w:t>
+      </w:r>
+      <w:r>
+        <w:rPr>
+          <w:b/>
+          <w:bCs/>
+          <w:sz w:val="24"/>
+          <w:szCs w:val="24"/>
+        </w:rPr>
+        <w:t>maximálne jeden kanál zároveň</w:t>
+      </w:r>
+      <w:r>
+        <w:rPr>
+          <w:sz w:val="24"/>
+          <w:szCs w:val="24"/>
+        </w:rPr>
+        <w:t xml:space="preserve"> – kanál ktorý má </w:t>
+      </w:r>
+      <w:r>
+        <w:rPr>
+          <w:b/>
+          <w:bCs/>
+          <w:sz w:val="24"/>
+          <w:szCs w:val="24"/>
+        </w:rPr>
+        <w:t>otvorený na obrazovke</w:t>
+      </w:r>
+      <w:r>
+        <w:rPr>
+          <w:sz w:val="24"/>
+          <w:szCs w:val="24"/>
+        </w:rPr>
+        <w:t xml:space="preserve">. Správy sa </w:t>
+      </w:r>
+      <w:r>
+        <w:rPr>
+          <w:b/>
+          <w:bCs/>
+          <w:sz w:val="24"/>
+          <w:szCs w:val="24"/>
+        </w:rPr>
+        <w:t>načítavajú dynamicky</w:t>
+      </w:r>
+      <w:r>
+        <w:rPr>
+          <w:sz w:val="24"/>
+          <w:szCs w:val="24"/>
+        </w:rPr>
+        <w:t xml:space="preserve"> podľa otvoreného kanálu. Taktiež je dôležité podotknúť, že každá </w:t>
+      </w:r>
+      <w:r>
+        <w:rPr>
+          <w:sz w:val="24"/>
+          <w:szCs w:val="24"/>
+        </w:rPr>
+        <w:t xml:space="preserve">vytvorená komunikácia medzi serverom a klientom je </w:t>
+      </w:r>
+      <w:r>
+        <w:rPr>
+          <w:b/>
+          <w:bCs/>
+          <w:sz w:val="24"/>
+          <w:szCs w:val="24"/>
+        </w:rPr>
+        <w:t>verifikovaná pomocou prístupového tokenu</w:t>
+      </w:r>
+      <w:r>
+        <w:rPr>
+          <w:sz w:val="24"/>
+          <w:szCs w:val="24"/>
+        </w:rPr>
+        <w:t>.</w:t>
+      </w:r>
+    </w:p>
+    <w:p>
+      <w:pPr>
+        <w:pStyle w:val="Odsekzoznamu"/>
+        <w:rPr>
+          <w:sz w:val="24"/>
+          <w:szCs w:val="24"/>
+        </w:rPr>
+      </w:pPr>
+    </w:p>
+    <w:p>
+      <w:pPr>
+        <w:rPr>
+          <w:b/>
+          <w:bCs/>
+          <w:sz w:val="28"/>
+          <w:szCs w:val="28"/>
+        </w:rPr>
+      </w:pPr>
+      <w:r>
+        <w:rPr>
+          <w:b/>
+          <w:bCs/>
+          <w:sz w:val="28"/>
+          <w:szCs w:val="28"/>
+        </w:rPr>
+        <w:t>4</w:t>
+      </w:r>
+      <w:r>
+        <w:rPr>
+          <w:b/>
+          <w:bCs/>
+          <w:sz w:val="28"/>
+          <w:szCs w:val="28"/>
+        </w:rPr>
+        <w:t>. Návrhové rozhodnutia</w:t>
       </w:r>
     </w:p>
     <w:p>
@@ -2001,14 +2903,7 @@
           <w:sz w:val="24"/>
           <w:szCs w:val="24"/>
         </w:rPr>
-        <w:t xml:space="preserve"> –</w:t>
-      </w:r>
-      <w:r>
-        <w:rPr>
-          <w:sz w:val="24"/>
-          <w:szCs w:val="24"/>
-        </w:rPr>
-        <w:t xml:space="preserve"> tučný rámec nad </w:t>
+        <w:t xml:space="preserve"> – tučný rámec nad </w:t>
       </w:r>
       <w:proofErr w:type="spellStart"/>
       <w:r>
@@ -2061,7 +2956,6 @@
           <w:sz w:val="24"/>
           <w:szCs w:val="24"/>
         </w:rPr>
-        <w:lastRenderedPageBreak/>
         <w:t>Axios</w:t>
       </w:r>
       <w:proofErr w:type="spellEnd"/>
@@ -2209,6 +3103,91 @@
         </w:rPr>
         <w:t xml:space="preserve"> 6 – </w:t>
       </w:r>
+      <w:r>
+        <w:rPr>
+          <w:sz w:val="24"/>
+          <w:szCs w:val="24"/>
+        </w:rPr>
+        <w:t>rozsiahly r</w:t>
+      </w:r>
+      <w:r>
+        <w:rPr>
+          <w:sz w:val="24"/>
+          <w:szCs w:val="24"/>
+        </w:rPr>
+        <w:t xml:space="preserve">ámec poskytujúci služby </w:t>
+      </w:r>
+      <w:r>
+        <w:rPr>
+          <w:sz w:val="24"/>
+          <w:szCs w:val="24"/>
+        </w:rPr>
+        <w:t xml:space="preserve">biznis logiky. Obsahuje vstavaný ORM (modely, migrácie...), možnosť použitia </w:t>
+      </w:r>
+      <w:proofErr w:type="spellStart"/>
+      <w:r>
+        <w:rPr>
+          <w:sz w:val="24"/>
+          <w:szCs w:val="24"/>
+        </w:rPr>
+        <w:t>cotrollerov</w:t>
+      </w:r>
+      <w:proofErr w:type="spellEnd"/>
+      <w:r>
+        <w:rPr>
+          <w:sz w:val="24"/>
+          <w:szCs w:val="24"/>
+        </w:rPr>
+        <w:t xml:space="preserve"> pre REST komunikáciu, podpora </w:t>
+      </w:r>
+      <w:proofErr w:type="spellStart"/>
+      <w:r>
+        <w:rPr>
+          <w:sz w:val="24"/>
+          <w:szCs w:val="24"/>
+        </w:rPr>
+        <w:t>middleware</w:t>
+      </w:r>
+      <w:proofErr w:type="spellEnd"/>
+      <w:r>
+        <w:rPr>
+          <w:sz w:val="24"/>
+          <w:szCs w:val="24"/>
+        </w:rPr>
+        <w:t xml:space="preserve">, </w:t>
+      </w:r>
+      <w:proofErr w:type="spellStart"/>
+      <w:r>
+        <w:rPr>
+          <w:sz w:val="24"/>
+          <w:szCs w:val="24"/>
+        </w:rPr>
+        <w:t>session-based</w:t>
+      </w:r>
+      <w:proofErr w:type="spellEnd"/>
+      <w:r>
+        <w:rPr>
+          <w:sz w:val="24"/>
+          <w:szCs w:val="24"/>
+        </w:rPr>
+        <w:t xml:space="preserve"> </w:t>
+      </w:r>
+      <w:proofErr w:type="spellStart"/>
+      <w:r>
+        <w:rPr>
+          <w:sz w:val="24"/>
+          <w:szCs w:val="24"/>
+        </w:rPr>
+        <w:t>auth</w:t>
+      </w:r>
+      <w:proofErr w:type="spellEnd"/>
+      <w:r>
+        <w:rPr>
+          <w:sz w:val="24"/>
+          <w:szCs w:val="24"/>
+        </w:rPr>
+        <w:t>.</w:t>
+      </w:r>
     </w:p>
     <w:p>
       <w:pPr>
@@ -2487,27 +3466,656 @@
           <w:szCs w:val="28"/>
         </w:rPr>
       </w:pPr>
-      <w:r>
+    </w:p>
+    <w:p>
+      <w:pPr>
         <w:rPr>
           <w:b/>
           <w:bCs/>
           <w:sz w:val="28"/>
           <w:szCs w:val="28"/>
         </w:rPr>
-        <w:t>4. Snímky obrazoviek</w:t>
-      </w:r>
-    </w:p>
-    <w:p>
-      <w:pPr>
+      </w:pPr>
+      <w:r>
         <w:rPr>
           <w:b/>
           <w:bCs/>
           <w:sz w:val="28"/>
           <w:szCs w:val="28"/>
         </w:rPr>
-      </w:pPr>
+        <w:lastRenderedPageBreak/>
+        <w:t>5</w:t>
+      </w:r>
+      <w:r>
+        <w:rPr>
+          <w:b/>
+          <w:bCs/>
+          <w:sz w:val="28"/>
+          <w:szCs w:val="28"/>
+        </w:rPr>
+        <w:t>. Snímky obrazoviek</w:t>
+      </w:r>
+    </w:p>
+    <w:p>
+      <w:pPr>
+        <w:pStyle w:val="Odsekzoznamu"/>
+        <w:numPr>
+          <w:ilvl w:val="0"/>
+          <w:numId w:val="5"/>
+        </w:numPr>
+        <w:rPr>
+          <w:sz w:val="24"/>
+          <w:szCs w:val="24"/>
+        </w:rPr>
+      </w:pPr>
+      <w:r>
+        <w:rPr>
+          <w:noProof/>
+          <w:sz w:val="24"/>
+          <w:szCs w:val="24"/>
+        </w:rPr>
+        <w:drawing>
+          <wp:anchor distT="0" distB="0" distL="114300" distR="114300" simplePos="0" relativeHeight="251662336" behindDoc="0" locked="0" layoutInCell="1" allowOverlap="1" wp14:anchorId="51B9D486" wp14:editId="24809BAA">
+            <wp:simplePos x="0" y="0"/>
+            <wp:positionH relativeFrom="margin">
+              <wp:align>center</wp:align>
+            </wp:positionH>
+            <wp:positionV relativeFrom="paragraph">
+              <wp:posOffset>199552</wp:posOffset>
+            </wp:positionV>
+            <wp:extent cx="3434080" cy="4091305"/>
+            <wp:effectExtent l="0" t="0" r="0" b="4445"/>
+            <wp:wrapTopAndBottom/>
+            <wp:docPr id="874877236" name="Obrázok 3"/>
+            <wp:cNvGraphicFramePr>
+              <a:graphicFrameLocks xmlns:a="http://schemas.openxmlformats.org/drawingml/2006/main" noChangeAspect="1"/>
+            </wp:cNvGraphicFramePr>
+            <a:graphic xmlns:a="http://schemas.openxmlformats.org/drawingml/2006/main">
+              <a:graphicData uri="http://schemas.openxmlformats.org/drawingml/2006/picture">
+                <pic:pic xmlns:pic="http://schemas.openxmlformats.org/drawingml/2006/picture">
+                  <pic:nvPicPr>
+                    <pic:cNvPr id="0" name="Picture 4"/>
+                    <pic:cNvPicPr>
+                      <a:picLocks noChangeAspect="1" noChangeArrowheads="1"/>
+                    </pic:cNvPicPr>
+                  </pic:nvPicPr>
+                  <pic:blipFill>
+                    <a:blip r:embed="rId10">
+                      <a:extLst>
+                        <a:ext uri="{28A0092B-C50C-407E-A947-70E740481C1C}">
+                          <a14:useLocalDpi xmlns:a14="http://schemas.microsoft.com/office/drawing/2010/main" val="0"/>
+                        </a:ext>
+                      </a:extLst>
+                    </a:blip>
+                    <a:srcRect/>
+                    <a:stretch>
+                      <a:fillRect/>
+                    </a:stretch>
+                  </pic:blipFill>
+                  <pic:spPr bwMode="auto">
+                    <a:xfrm>
+                      <a:off x="0" y="0"/>
+                      <a:ext cx="3434080" cy="4091305"/>
+                    </a:xfrm>
+                    <a:prstGeom prst="rect">
+                      <a:avLst/>
+                    </a:prstGeom>
+                    <a:noFill/>
+                    <a:ln>
+                      <a:noFill/>
+                    </a:ln>
+                  </pic:spPr>
+                </pic:pic>
+              </a:graphicData>
+            </a:graphic>
+            <wp14:sizeRelH relativeFrom="page">
+              <wp14:pctWidth>0</wp14:pctWidth>
+            </wp14:sizeRelH>
+            <wp14:sizeRelV relativeFrom="page">
+              <wp14:pctHeight>0</wp14:pctHeight>
+            </wp14:sizeRelV>
+          </wp:anchor>
+        </w:drawing>
+      </w:r>
+      <w:proofErr w:type="spellStart"/>
+      <w:r>
+        <w:rPr>
+          <w:sz w:val="24"/>
+          <w:szCs w:val="24"/>
+        </w:rPr>
+        <w:t>Registr</w:t>
+      </w:r>
+      <w:r>
+        <w:rPr>
+          <w:sz w:val="24"/>
+          <w:szCs w:val="24"/>
+          <w:lang w:val="en-US"/>
+        </w:rPr>
+        <w:t>ácia</w:t>
+      </w:r>
+      <w:proofErr w:type="spellEnd"/>
+    </w:p>
+    <w:p>
+      <w:pPr>
+        <w:pStyle w:val="Odsekzoznamu"/>
+        <w:ind w:left="1080"/>
+        <w:rPr>
+          <w:sz w:val="24"/>
+          <w:szCs w:val="24"/>
+        </w:rPr>
+      </w:pPr>
+    </w:p>
+    <w:p>
+      <w:pPr>
+        <w:pStyle w:val="Odsekzoznamu"/>
+        <w:numPr>
+          <w:ilvl w:val="0"/>
+          <w:numId w:val="5"/>
+        </w:numPr>
+        <w:rPr>
+          <w:sz w:val="24"/>
+          <w:szCs w:val="24"/>
+        </w:rPr>
+      </w:pPr>
+      <w:r>
+        <w:rPr>
+          <w:sz w:val="24"/>
+          <w:szCs w:val="24"/>
+        </w:rPr>
+        <w:t xml:space="preserve">Základný </w:t>
+      </w:r>
+      <w:proofErr w:type="spellStart"/>
+      <w:r>
+        <w:rPr>
+          <w:sz w:val="24"/>
+          <w:szCs w:val="24"/>
+        </w:rPr>
+        <w:t>layout</w:t>
+      </w:r>
+      <w:proofErr w:type="spellEnd"/>
+    </w:p>
+    <w:p>
+      <w:pPr>
+        <w:pStyle w:val="Odsekzoznamu"/>
+        <w:ind w:left="1080"/>
+        <w:rPr>
+          <w:sz w:val="24"/>
+          <w:szCs w:val="24"/>
+        </w:rPr>
+      </w:pPr>
+      <w:r>
+        <w:rPr>
+          <w:noProof/>
+          <w:sz w:val="24"/>
+          <w:szCs w:val="24"/>
+        </w:rPr>
+        <w:drawing>
+          <wp:anchor distT="0" distB="0" distL="114300" distR="114300" simplePos="0" relativeHeight="251661312" behindDoc="0" locked="0" layoutInCell="1" allowOverlap="1" wp14:anchorId="44E85964" wp14:editId="783E7F31">
+            <wp:simplePos x="0" y="0"/>
+            <wp:positionH relativeFrom="margin">
+              <wp:align>left</wp:align>
+            </wp:positionH>
+            <wp:positionV relativeFrom="paragraph">
+              <wp:posOffset>229413</wp:posOffset>
+            </wp:positionV>
+            <wp:extent cx="5760085" cy="3603625"/>
+            <wp:effectExtent l="19050" t="19050" r="12065" b="15875"/>
+            <wp:wrapTopAndBottom/>
+            <wp:docPr id="128092342" name="Obrázok 2"/>
+            <wp:cNvGraphicFramePr>
+              <a:graphicFrameLocks xmlns:a="http://schemas.openxmlformats.org/drawingml/2006/main" noChangeAspect="1"/>
+            </wp:cNvGraphicFramePr>
+            <a:graphic xmlns:a="http://schemas.openxmlformats.org/drawingml/2006/main">
+              <a:graphicData uri="http://schemas.openxmlformats.org/drawingml/2006/picture">
+                <pic:pic xmlns:pic="http://schemas.openxmlformats.org/drawingml/2006/picture">
+                  <pic:nvPicPr>
+                    <pic:cNvPr id="0" name="Picture 3"/>
+                    <pic:cNvPicPr>
+                      <a:picLocks noChangeAspect="1" noChangeArrowheads="1"/>
+                    </pic:cNvPicPr>
+                  </pic:nvPicPr>
+                  <pic:blipFill>
+                    <a:blip r:embed="rId11">
+                      <a:extLst>
+                        <a:ext uri="{28A0092B-C50C-407E-A947-70E740481C1C}">
+                          <a14:useLocalDpi xmlns:a14="http://schemas.microsoft.com/office/drawing/2010/main" val="0"/>
+                        </a:ext>
+                      </a:extLst>
+                    </a:blip>
+                    <a:srcRect/>
+                    <a:stretch>
+                      <a:fillRect/>
+                    </a:stretch>
+                  </pic:blipFill>
+                  <pic:spPr bwMode="auto">
+                    <a:xfrm>
+                      <a:off x="0" y="0"/>
+                      <a:ext cx="5760085" cy="3603625"/>
+                    </a:xfrm>
+                    <a:prstGeom prst="rect">
+                      <a:avLst/>
+                    </a:prstGeom>
+                    <a:noFill/>
+                    <a:ln>
+                      <a:solidFill>
+                        <a:schemeClr val="tx1"/>
+                      </a:solidFill>
+                    </a:ln>
+                  </pic:spPr>
+                </pic:pic>
+              </a:graphicData>
+            </a:graphic>
+            <wp14:sizeRelH relativeFrom="page">
+              <wp14:pctWidth>0</wp14:pctWidth>
+            </wp14:sizeRelH>
+            <wp14:sizeRelV relativeFrom="page">
+              <wp14:pctHeight>0</wp14:pctHeight>
+            </wp14:sizeRelV>
+          </wp:anchor>
+        </w:drawing>
+      </w:r>
+    </w:p>
+    <w:p>
+      <w:pPr>
+        <w:pStyle w:val="Odsekzoznamu"/>
+        <w:numPr>
+          <w:ilvl w:val="0"/>
+          <w:numId w:val="5"/>
+        </w:numPr>
+        <w:rPr>
+          <w:sz w:val="24"/>
+          <w:szCs w:val="24"/>
+        </w:rPr>
+      </w:pPr>
+      <w:r>
+        <w:rPr>
+          <w:noProof/>
+          <w:sz w:val="24"/>
+          <w:szCs w:val="24"/>
+        </w:rPr>
+        <w:lastRenderedPageBreak/>
+        <w:drawing>
+          <wp:anchor distT="0" distB="0" distL="114300" distR="114300" simplePos="0" relativeHeight="251663360" behindDoc="0" locked="0" layoutInCell="1" allowOverlap="1" wp14:anchorId="10AF7B16" wp14:editId="491CFDB9">
+            <wp:simplePos x="0" y="0"/>
+            <wp:positionH relativeFrom="margin">
+              <wp:posOffset>1904365</wp:posOffset>
+            </wp:positionH>
+            <wp:positionV relativeFrom="paragraph">
+              <wp:posOffset>309880</wp:posOffset>
+            </wp:positionV>
+            <wp:extent cx="1892300" cy="4520565"/>
+            <wp:effectExtent l="19050" t="19050" r="12700" b="13335"/>
+            <wp:wrapTopAndBottom/>
+            <wp:docPr id="1340551316" name="Obrázok 4"/>
+            <wp:cNvGraphicFramePr>
+              <a:graphicFrameLocks xmlns:a="http://schemas.openxmlformats.org/drawingml/2006/main" noChangeAspect="1"/>
+            </wp:cNvGraphicFramePr>
+            <a:graphic xmlns:a="http://schemas.openxmlformats.org/drawingml/2006/main">
+              <a:graphicData uri="http://schemas.openxmlformats.org/drawingml/2006/picture">
+                <pic:pic xmlns:pic="http://schemas.openxmlformats.org/drawingml/2006/picture">
+                  <pic:nvPicPr>
+                    <pic:cNvPr id="0" name="Picture 5"/>
+                    <pic:cNvPicPr>
+                      <a:picLocks noChangeAspect="1" noChangeArrowheads="1"/>
+                    </pic:cNvPicPr>
+                  </pic:nvPicPr>
+                  <pic:blipFill>
+                    <a:blip r:embed="rId12">
+                      <a:extLst>
+                        <a:ext uri="{28A0092B-C50C-407E-A947-70E740481C1C}">
+                          <a14:useLocalDpi xmlns:a14="http://schemas.microsoft.com/office/drawing/2010/main" val="0"/>
+                        </a:ext>
+                      </a:extLst>
+                    </a:blip>
+                    <a:srcRect/>
+                    <a:stretch>
+                      <a:fillRect/>
+                    </a:stretch>
+                  </pic:blipFill>
+                  <pic:spPr bwMode="auto">
+                    <a:xfrm>
+                      <a:off x="0" y="0"/>
+                      <a:ext cx="1892300" cy="4520565"/>
+                    </a:xfrm>
+                    <a:prstGeom prst="rect">
+                      <a:avLst/>
+                    </a:prstGeom>
+                    <a:noFill/>
+                    <a:ln>
+                      <a:solidFill>
+                        <a:schemeClr val="tx1"/>
+                      </a:solidFill>
+                    </a:ln>
+                  </pic:spPr>
+                </pic:pic>
+              </a:graphicData>
+            </a:graphic>
+            <wp14:sizeRelH relativeFrom="page">
+              <wp14:pctWidth>0</wp14:pctWidth>
+            </wp14:sizeRelH>
+            <wp14:sizeRelV relativeFrom="page">
+              <wp14:pctHeight>0</wp14:pctHeight>
+            </wp14:sizeRelV>
+          </wp:anchor>
+        </w:drawing>
+      </w:r>
+      <w:r>
+        <w:rPr>
+          <w:sz w:val="24"/>
+          <w:szCs w:val="24"/>
+        </w:rPr>
+        <w:t>Bočný panel</w:t>
+      </w:r>
+    </w:p>
+    <w:p>
+      <w:pPr>
+        <w:pStyle w:val="Odsekzoznamu"/>
+        <w:ind w:left="1080"/>
+        <w:rPr>
+          <w:sz w:val="24"/>
+          <w:szCs w:val="24"/>
+        </w:rPr>
+      </w:pPr>
+    </w:p>
+    <w:p>
+      <w:pPr>
+        <w:pStyle w:val="Odsekzoznamu"/>
+        <w:numPr>
+          <w:ilvl w:val="0"/>
+          <w:numId w:val="5"/>
+        </w:numPr>
+        <w:rPr>
+          <w:sz w:val="24"/>
+          <w:szCs w:val="24"/>
+        </w:rPr>
+      </w:pPr>
+      <w:r>
+        <w:rPr>
+          <w:noProof/>
+          <w:sz w:val="24"/>
+          <w:szCs w:val="24"/>
+        </w:rPr>
+        <w:drawing>
+          <wp:anchor distT="0" distB="0" distL="114300" distR="114300" simplePos="0" relativeHeight="251664384" behindDoc="0" locked="0" layoutInCell="1" allowOverlap="1" wp14:anchorId="1D0D81AF" wp14:editId="52DDFA89">
+            <wp:simplePos x="0" y="0"/>
+            <wp:positionH relativeFrom="margin">
+              <wp:align>right</wp:align>
+            </wp:positionH>
+            <wp:positionV relativeFrom="paragraph">
+              <wp:posOffset>4860615</wp:posOffset>
+            </wp:positionV>
+            <wp:extent cx="5755640" cy="3613150"/>
+            <wp:effectExtent l="0" t="0" r="0" b="6350"/>
+            <wp:wrapTopAndBottom/>
+            <wp:docPr id="1012378885" name="Obrázok 5"/>
+            <wp:cNvGraphicFramePr>
+              <a:graphicFrameLocks xmlns:a="http://schemas.openxmlformats.org/drawingml/2006/main" noChangeAspect="1"/>
+            </wp:cNvGraphicFramePr>
+            <a:graphic xmlns:a="http://schemas.openxmlformats.org/drawingml/2006/main">
+              <a:graphicData uri="http://schemas.openxmlformats.org/drawingml/2006/picture">
+                <pic:pic xmlns:pic="http://schemas.openxmlformats.org/drawingml/2006/picture">
+                  <pic:nvPicPr>
+                    <pic:cNvPr id="0" name="Picture 6"/>
+                    <pic:cNvPicPr>
+                      <a:picLocks noChangeAspect="1" noChangeArrowheads="1"/>
+                    </pic:cNvPicPr>
+                  </pic:nvPicPr>
+                  <pic:blipFill>
+                    <a:blip r:embed="rId13">
+                      <a:extLst>
+                        <a:ext uri="{28A0092B-C50C-407E-A947-70E740481C1C}">
+                          <a14:useLocalDpi xmlns:a14="http://schemas.microsoft.com/office/drawing/2010/main" val="0"/>
+                        </a:ext>
+                      </a:extLst>
+                    </a:blip>
+                    <a:srcRect/>
+                    <a:stretch>
+                      <a:fillRect/>
+                    </a:stretch>
+                  </pic:blipFill>
+                  <pic:spPr bwMode="auto">
+                    <a:xfrm>
+                      <a:off x="0" y="0"/>
+                      <a:ext cx="5755640" cy="3613150"/>
+                    </a:xfrm>
+                    <a:prstGeom prst="rect">
+                      <a:avLst/>
+                    </a:prstGeom>
+                    <a:noFill/>
+                    <a:ln>
+                      <a:noFill/>
+                    </a:ln>
+                  </pic:spPr>
+                </pic:pic>
+              </a:graphicData>
+            </a:graphic>
+            <wp14:sizeRelH relativeFrom="page">
+              <wp14:pctWidth>0</wp14:pctWidth>
+            </wp14:sizeRelH>
+            <wp14:sizeRelV relativeFrom="page">
+              <wp14:pctHeight>0</wp14:pctHeight>
+            </wp14:sizeRelV>
+          </wp:anchor>
+        </w:drawing>
+      </w:r>
+      <w:r>
+        <w:rPr>
+          <w:sz w:val="24"/>
+          <w:szCs w:val="24"/>
+        </w:rPr>
+        <w:t>Vyhľadávanie verejných kanálov</w:t>
+      </w:r>
+    </w:p>
+    <w:p>
+      <w:pPr>
+        <w:pStyle w:val="Odsekzoznamu"/>
+        <w:ind w:left="1080"/>
+        <w:rPr>
+          <w:sz w:val="24"/>
+          <w:szCs w:val="24"/>
+        </w:rPr>
+      </w:pPr>
+    </w:p>
+    <w:p>
+      <w:pPr>
+        <w:pStyle w:val="Odsekzoznamu"/>
+        <w:numPr>
+          <w:ilvl w:val="0"/>
+          <w:numId w:val="5"/>
+        </w:numPr>
+        <w:rPr>
+          <w:sz w:val="24"/>
+          <w:szCs w:val="24"/>
+        </w:rPr>
+      </w:pPr>
+      <w:r>
+        <w:rPr>
+          <w:noProof/>
+          <w:sz w:val="24"/>
+          <w:szCs w:val="24"/>
+        </w:rPr>
+        <w:drawing>
+          <wp:anchor distT="0" distB="0" distL="114300" distR="114300" simplePos="0" relativeHeight="251665408" behindDoc="0" locked="0" layoutInCell="1" allowOverlap="1" wp14:anchorId="7DAD147D" wp14:editId="40FA2DB4">
+            <wp:simplePos x="0" y="0"/>
+            <wp:positionH relativeFrom="margin">
+              <wp:posOffset>855966</wp:posOffset>
+            </wp:positionH>
+            <wp:positionV relativeFrom="paragraph">
+              <wp:posOffset>330289</wp:posOffset>
+            </wp:positionV>
+            <wp:extent cx="4568825" cy="2886075"/>
+            <wp:effectExtent l="19050" t="19050" r="22225" b="28575"/>
+            <wp:wrapTopAndBottom/>
+            <wp:docPr id="26030889" name="Obrázok 6"/>
+            <wp:cNvGraphicFramePr>
+              <a:graphicFrameLocks xmlns:a="http://schemas.openxmlformats.org/drawingml/2006/main" noChangeAspect="1"/>
+            </wp:cNvGraphicFramePr>
+            <a:graphic xmlns:a="http://schemas.openxmlformats.org/drawingml/2006/main">
+              <a:graphicData uri="http://schemas.openxmlformats.org/drawingml/2006/picture">
+                <pic:pic xmlns:pic="http://schemas.openxmlformats.org/drawingml/2006/picture">
+                  <pic:nvPicPr>
+                    <pic:cNvPr id="0" name="Picture 7"/>
+                    <pic:cNvPicPr>
+                      <a:picLocks noChangeAspect="1" noChangeArrowheads="1"/>
+                    </pic:cNvPicPr>
+                  </pic:nvPicPr>
+                  <pic:blipFill>
+                    <a:blip r:embed="rId14">
+                      <a:extLst>
+                        <a:ext uri="{28A0092B-C50C-407E-A947-70E740481C1C}">
+                          <a14:useLocalDpi xmlns:a14="http://schemas.microsoft.com/office/drawing/2010/main" val="0"/>
+                        </a:ext>
+                      </a:extLst>
+                    </a:blip>
+                    <a:srcRect/>
+                    <a:stretch>
+                      <a:fillRect/>
+                    </a:stretch>
+                  </pic:blipFill>
+                  <pic:spPr bwMode="auto">
+                    <a:xfrm>
+                      <a:off x="0" y="0"/>
+                      <a:ext cx="4568825" cy="2886075"/>
+                    </a:xfrm>
+                    <a:prstGeom prst="rect">
+                      <a:avLst/>
+                    </a:prstGeom>
+                    <a:noFill/>
+                    <a:ln>
+                      <a:solidFill>
+                        <a:schemeClr val="tx1"/>
+                      </a:solidFill>
+                    </a:ln>
+                  </pic:spPr>
+                </pic:pic>
+              </a:graphicData>
+            </a:graphic>
+            <wp14:sizeRelH relativeFrom="page">
+              <wp14:pctWidth>0</wp14:pctWidth>
+            </wp14:sizeRelH>
+            <wp14:sizeRelV relativeFrom="page">
+              <wp14:pctHeight>0</wp14:pctHeight>
+            </wp14:sizeRelV>
+          </wp:anchor>
+        </w:drawing>
+      </w:r>
+      <w:r>
+        <w:rPr>
+          <w:sz w:val="24"/>
+          <w:szCs w:val="24"/>
+        </w:rPr>
+        <w:t>Pozvánky</w:t>
+      </w:r>
+    </w:p>
+    <w:p>
+      <w:pPr>
+        <w:pStyle w:val="Odsekzoznamu"/>
+        <w:ind w:left="1080"/>
+        <w:rPr>
+          <w:sz w:val="24"/>
+          <w:szCs w:val="24"/>
+        </w:rPr>
+      </w:pPr>
+    </w:p>
+    <w:p>
+      <w:pPr>
+        <w:rPr>
+          <w:sz w:val="24"/>
+          <w:szCs w:val="24"/>
+        </w:rPr>
+      </w:pPr>
+    </w:p>
+    <w:p>
+      <w:pPr>
+        <w:pStyle w:val="Odsekzoznamu"/>
+        <w:numPr>
+          <w:ilvl w:val="0"/>
+          <w:numId w:val="5"/>
+        </w:numPr>
+        <w:rPr>
+          <w:sz w:val="24"/>
+          <w:szCs w:val="24"/>
+        </w:rPr>
+      </w:pPr>
+      <w:r>
+        <w:rPr>
+          <w:noProof/>
+        </w:rPr>
+        <w:drawing>
+          <wp:anchor distT="0" distB="0" distL="114300" distR="114300" simplePos="0" relativeHeight="251666432" behindDoc="0" locked="0" layoutInCell="1" allowOverlap="1" wp14:anchorId="62ACDB12" wp14:editId="2D23BDFE">
+            <wp:simplePos x="0" y="0"/>
+            <wp:positionH relativeFrom="margin">
+              <wp:posOffset>-1343</wp:posOffset>
+            </wp:positionH>
+            <wp:positionV relativeFrom="paragraph">
+              <wp:posOffset>350874</wp:posOffset>
+            </wp:positionV>
+            <wp:extent cx="5752465" cy="4381500"/>
+            <wp:effectExtent l="19050" t="19050" r="19685" b="19050"/>
+            <wp:wrapTopAndBottom/>
+            <wp:docPr id="752654867" name="Obrázok 7"/>
+            <wp:cNvGraphicFramePr>
+              <a:graphicFrameLocks xmlns:a="http://schemas.openxmlformats.org/drawingml/2006/main" noChangeAspect="1"/>
+            </wp:cNvGraphicFramePr>
+            <a:graphic xmlns:a="http://schemas.openxmlformats.org/drawingml/2006/main">
+              <a:graphicData uri="http://schemas.openxmlformats.org/drawingml/2006/picture">
+                <pic:pic xmlns:pic="http://schemas.openxmlformats.org/drawingml/2006/picture">
+                  <pic:nvPicPr>
+                    <pic:cNvPr id="0" name="Picture 8"/>
+                    <pic:cNvPicPr>
+                      <a:picLocks noChangeAspect="1" noChangeArrowheads="1"/>
+                    </pic:cNvPicPr>
+                  </pic:nvPicPr>
+                  <pic:blipFill>
+                    <a:blip r:embed="rId15">
+                      <a:extLst>
+                        <a:ext uri="{28A0092B-C50C-407E-A947-70E740481C1C}">
+                          <a14:useLocalDpi xmlns:a14="http://schemas.microsoft.com/office/drawing/2010/main" val="0"/>
+                        </a:ext>
+                      </a:extLst>
+                    </a:blip>
+                    <a:srcRect/>
+                    <a:stretch>
+                      <a:fillRect/>
+                    </a:stretch>
+                  </pic:blipFill>
+                  <pic:spPr bwMode="auto">
+                    <a:xfrm>
+                      <a:off x="0" y="0"/>
+                      <a:ext cx="5752465" cy="4381500"/>
+                    </a:xfrm>
+                    <a:prstGeom prst="rect">
+                      <a:avLst/>
+                    </a:prstGeom>
+                    <a:noFill/>
+                    <a:ln>
+                      <a:solidFill>
+                        <a:schemeClr val="tx1"/>
+                      </a:solidFill>
+                    </a:ln>
+                  </pic:spPr>
+                </pic:pic>
+              </a:graphicData>
+            </a:graphic>
+            <wp14:sizeRelH relativeFrom="page">
+              <wp14:pctWidth>0</wp14:pctWidth>
+            </wp14:sizeRelH>
+            <wp14:sizeRelV relativeFrom="page">
+              <wp14:pctHeight>0</wp14:pctHeight>
+            </wp14:sizeRelV>
+          </wp:anchor>
+        </w:drawing>
+      </w:r>
+      <w:r>
+        <w:rPr>
+          <w:sz w:val="24"/>
+          <w:szCs w:val="24"/>
+        </w:rPr>
+        <w:t>Panel so správami</w:t>
+      </w:r>
     </w:p>
     <w:sectPr>
+      <w:headerReference w:type="default" r:id="rId16"/>
       <w:pgSz w:w="11906" w:h="16838"/>
       <w:pgMar w:top="1417" w:right="1417" w:bottom="1417" w:left="1417" w:header="708" w:footer="708" w:gutter="0"/>
       <w:cols w:space="708"/>
@@ -2515,6 +4123,89 @@
     </w:sectPr>
   </w:body>
 </w:document>
+</file>
+
+<file path=word/endnotes.xml><?xml version="1.0" encoding="utf-8"?>
+<w:endnotes xmlns:wpc="http://schemas.microsoft.com/office/word/2010/wordprocessingCanvas" xmlns:cx="http://schemas.microsoft.com/office/drawing/2014/chartex" xmlns:cx1="http://schemas.microsoft.com/office/drawing/2015/9/8/chartex" xmlns:cx2="http://schemas.microsoft.com/office/drawing/2015/10/21/chartex" xmlns:cx3="http://schemas.microsoft.com/office/drawing/2016/5/9/chartex" xmlns:cx4="http://schemas.microsoft.com/office/drawing/2016/5/10/chartex" xmlns:cx5="http://schemas.microsoft.com/office/drawing/2016/5/11/chartex" xmlns:cx6="http://schemas.microsoft.com/office/drawing/2016/5/12/chartex" xmlns:cx7="http://schemas.microsoft.com/office/drawing/2016/5/13/chartex" xmlns:cx8="http://schemas.microsoft.com/office/drawing/2016/5/14/chartex" xmlns:mc="http://schemas.openxmlformats.org/markup-compatibility/2006" xmlns:aink="http://schemas.microsoft.com/office/drawing/2016/ink" xmlns:am3d="http://schemas.microsoft.com/office/drawing/2017/model3d" xmlns:o="urn:schemas-microsoft-com:office:office" xmlns:oel="http://schemas.microsoft.com/office/2019/extlst" xmlns:r="http://schemas.openxmlformats.org/officeDocument/2006/relationships" xmlns:m="http://schemas.openxmlformats.org/officeDocument/2006/math" xmlns:v="urn:schemas-microsoft-com:vml" xmlns:wp14="http://schemas.microsoft.com/office/word/2010/wordprocessingDrawing" xmlns:wp="http://schemas.openxmlformats.org/drawingml/2006/wordprocessingDrawing" xmlns:w10="urn:schemas-microsoft-com:office:word" xmlns:w="http://schemas.openxmlformats.org/wordprocessingml/2006/main" xmlns:w14="http://schemas.microsoft.com/office/word/2010/wordml" xmlns:w15="http://schemas.microsoft.com/office/word/2012/wordml" xmlns:w16cex="http://schemas.microsoft.com/office/word/2018/wordml/cex" xmlns:w16cid="http://schemas.microsoft.com/office/word/2016/wordml/cid" xmlns:w16="http://schemas.microsoft.com/office/word/2018/wordml" xmlns:w16du="http://schemas.microsoft.com/office/word/2023/wordml/word16du" xmlns:w16sdtdh="http://schemas.microsoft.com/office/word/2020/wordml/sdtdatahash" xmlns:w16sdtfl="http://schemas.microsoft.com/office/word/2024/wordml/sdtformatlock" xmlns:w16se="http://schemas.microsoft.com/office/word/2015/wordml/symex" xmlns:wpg="http://schemas.microsoft.com/office/word/2010/wordprocessingGroup" xmlns:wpi="http://schemas.microsoft.com/office/word/2010/wordprocessingInk" xmlns:wne="http://schemas.microsoft.com/office/word/2006/wordml" xmlns:wps="http://schemas.microsoft.com/office/word/2010/wordprocessingShape" mc:Ignorable="w14 w15 w16se w16cid w16 w16cex w16sdtdh w16sdtfl w16du wp14">
+  <w:endnote w:type="separator" w:id="-1">
+    <w:p>
+      <w:pPr>
+        <w:spacing w:after="0" w:line="240" w:lineRule="auto"/>
+      </w:pPr>
+      <w:r>
+        <w:separator/>
+      </w:r>
+    </w:p>
+  </w:endnote>
+  <w:endnote w:type="continuationSeparator" w:id="0">
+    <w:p>
+      <w:pPr>
+        <w:spacing w:after="0" w:line="240" w:lineRule="auto"/>
+      </w:pPr>
+      <w:r>
+        <w:continuationSeparator/>
+      </w:r>
+    </w:p>
+  </w:endnote>
+</w:endnotes>
+</file>
+
+<file path=word/footnotes.xml><?xml version="1.0" encoding="utf-8"?>
+<w:footnotes xmlns:wpc="http://schemas.microsoft.com/office/word/2010/wordprocessingCanvas" xmlns:cx="http://schemas.microsoft.com/office/drawing/2014/chartex" xmlns:cx1="http://schemas.microsoft.com/office/drawing/2015/9/8/chartex" xmlns:cx2="http://schemas.microsoft.com/office/drawing/2015/10/21/chartex" xmlns:cx3="http://schemas.microsoft.com/office/drawing/2016/5/9/chartex" xmlns:cx4="http://schemas.microsoft.com/office/drawing/2016/5/10/chartex" xmlns:cx5="http://schemas.microsoft.com/office/drawing/2016/5/11/chartex" xmlns:cx6="http://schemas.microsoft.com/office/drawing/2016/5/12/chartex" xmlns:cx7="http://schemas.microsoft.com/office/drawing/2016/5/13/chartex" xmlns:cx8="http://schemas.microsoft.com/office/drawing/2016/5/14/chartex" xmlns:mc="http://schemas.openxmlformats.org/markup-compatibility/2006" xmlns:aink="http://schemas.microsoft.com/office/drawing/2016/ink" xmlns:am3d="http://schemas.microsoft.com/office/drawing/2017/model3d" xmlns:o="urn:schemas-microsoft-com:office:office" xmlns:oel="http://schemas.microsoft.com/office/2019/extlst" xmlns:r="http://schemas.openxmlformats.org/officeDocument/2006/relationships" xmlns:m="http://schemas.openxmlformats.org/officeDocument/2006/math" xmlns:v="urn:schemas-microsoft-com:vml" xmlns:wp14="http://schemas.microsoft.com/office/word/2010/wordprocessingDrawing" xmlns:wp="http://schemas.openxmlformats.org/drawingml/2006/wordprocessingDrawing" xmlns:w10="urn:schemas-microsoft-com:office:word" xmlns:w="http://schemas.openxmlformats.org/wordprocessingml/2006/main" xmlns:w14="http://schemas.microsoft.com/office/word/2010/wordml" xmlns:w15="http://schemas.microsoft.com/office/word/2012/wordml" xmlns:w16cex="http://schemas.microsoft.com/office/word/2018/wordml/cex" xmlns:w16cid="http://schemas.microsoft.com/office/word/2016/wordml/cid" xmlns:w16="http://schemas.microsoft.com/office/word/2018/wordml" xmlns:w16du="http://schemas.microsoft.com/office/word/2023/wordml/word16du" xmlns:w16sdtdh="http://schemas.microsoft.com/office/word/2020/wordml/sdtdatahash" xmlns:w16sdtfl="http://schemas.microsoft.com/office/word/2024/wordml/sdtformatlock" xmlns:w16se="http://schemas.microsoft.com/office/word/2015/wordml/symex" xmlns:wpg="http://schemas.microsoft.com/office/word/2010/wordprocessingGroup" xmlns:wpi="http://schemas.microsoft.com/office/word/2010/wordprocessingInk" xmlns:wne="http://schemas.microsoft.com/office/word/2006/wordml" xmlns:wps="http://schemas.microsoft.com/office/word/2010/wordprocessingShape" mc:Ignorable="w14 w15 w16se w16cid w16 w16cex w16sdtdh w16sdtfl w16du wp14">
+  <w:footnote w:type="separator" w:id="-1">
+    <w:p>
+      <w:pPr>
+        <w:spacing w:after="0" w:line="240" w:lineRule="auto"/>
+      </w:pPr>
+      <w:r>
+        <w:separator/>
+      </w:r>
+    </w:p>
+  </w:footnote>
+  <w:footnote w:type="continuationSeparator" w:id="0">
+    <w:p>
+      <w:pPr>
+        <w:spacing w:after="0" w:line="240" w:lineRule="auto"/>
+      </w:pPr>
+      <w:r>
+        <w:continuationSeparator/>
+      </w:r>
+    </w:p>
+  </w:footnote>
+</w:footnotes>
+</file>
+
+<file path=word/header1.xml><?xml version="1.0" encoding="utf-8"?>
+<w:hdr xmlns:wpc="http://schemas.microsoft.com/office/word/2010/wordprocessingCanvas" xmlns:cx="http://schemas.microsoft.com/office/drawing/2014/chartex" xmlns:cx1="http://schemas.microsoft.com/office/drawing/2015/9/8/chartex" xmlns:cx2="http://schemas.microsoft.com/office/drawing/2015/10/21/chartex" xmlns:cx3="http://schemas.microsoft.com/office/drawing/2016/5/9/chartex" xmlns:cx4="http://schemas.microsoft.com/office/drawing/2016/5/10/chartex" xmlns:cx5="http://schemas.microsoft.com/office/drawing/2016/5/11/chartex" xmlns:cx6="http://schemas.microsoft.com/office/drawing/2016/5/12/chartex" xmlns:cx7="http://schemas.microsoft.com/office/drawing/2016/5/13/chartex" xmlns:cx8="http://schemas.microsoft.com/office/drawing/2016/5/14/chartex" xmlns:mc="http://schemas.openxmlformats.org/markup-compatibility/2006" xmlns:aink="http://schemas.microsoft.com/office/drawing/2016/ink" xmlns:am3d="http://schemas.microsoft.com/office/drawing/2017/model3d" xmlns:o="urn:schemas-microsoft-com:office:office" xmlns:oel="http://schemas.microsoft.com/office/2019/extlst" xmlns:r="http://schemas.openxmlformats.org/officeDocument/2006/relationships" xmlns:m="http://schemas.openxmlformats.org/officeDocument/2006/math" xmlns:v="urn:schemas-microsoft-com:vml" xmlns:wp14="http://schemas.microsoft.com/office/word/2010/wordprocessingDrawing" xmlns:wp="http://schemas.openxmlformats.org/drawingml/2006/wordprocessingDrawing" xmlns:w10="urn:schemas-microsoft-com:office:word" xmlns:w="http://schemas.openxmlformats.org/wordprocessingml/2006/main" xmlns:w14="http://schemas.microsoft.com/office/word/2010/wordml" xmlns:w15="http://schemas.microsoft.com/office/word/2012/wordml" xmlns:w16cex="http://schemas.microsoft.com/office/word/2018/wordml/cex" xmlns:w16cid="http://schemas.microsoft.com/office/word/2016/wordml/cid" xmlns:w16="http://schemas.microsoft.com/office/word/2018/wordml" xmlns:w16du="http://schemas.microsoft.com/office/word/2023/wordml/word16du" xmlns:w16sdtdh="http://schemas.microsoft.com/office/word/2020/wordml/sdtdatahash" xmlns:w16sdtfl="http://schemas.microsoft.com/office/word/2024/wordml/sdtformatlock" xmlns:w16se="http://schemas.microsoft.com/office/word/2015/wordml/symex" xmlns:wpg="http://schemas.microsoft.com/office/word/2010/wordprocessingGroup" xmlns:wpi="http://schemas.microsoft.com/office/word/2010/wordprocessingInk" xmlns:wne="http://schemas.microsoft.com/office/word/2006/wordml" xmlns:wps="http://schemas.microsoft.com/office/word/2010/wordprocessingShape" mc:Ignorable="w14 w15 w16se w16cid w16 w16cex w16sdtdh w16sdtfl w16du wp14">
+  <w:p>
+    <w:pPr>
+      <w:pStyle w:val="Hlavika"/>
+      <w:rPr>
+        <w:lang w:val="en-US"/>
+      </w:rPr>
+    </w:pPr>
+    <w:r>
+      <w:rPr>
+        <w:lang w:val="en-US"/>
+      </w:rPr>
+      <w:t xml:space="preserve">Matej Kotúč, Adam </w:t>
+    </w:r>
+    <w:proofErr w:type="spellStart"/>
+    <w:r>
+      <w:rPr>
+        <w:lang w:val="en-US"/>
+      </w:rPr>
+      <w:t>Šintál</w:t>
+    </w:r>
+    <w:proofErr w:type="spellEnd"/>
+    <w:r>
+      <w:rPr>
+        <w:lang w:val="en-US"/>
+      </w:rPr>
+      <w:t xml:space="preserve"> – cv. Streda 10:00</w:t>
+    </w:r>
+  </w:p>
+</w:hdr>
 </file>
 
 <file path=word/numbering.xml><?xml version="1.0" encoding="utf-8"?>
@@ -2728,7 +4419,7 @@
   <w:abstractNum w:abstractNumId="2" w15:restartNumberingAfterBreak="0">
     <w:nsid w:val="36453319"/>
     <w:multiLevelType w:val="hybridMultilevel"/>
-    <w:tmpl w:val="C85CF96A"/>
+    <w:tmpl w:val="8AF8E732"/>
     <w:lvl w:ilvl="0" w:tplc="041B0001">
       <w:start w:val="1"/>
       <w:numFmt w:val="bullet"/>
@@ -3962,6 +5653,50 @@
       <w:spacing w:val="5"/>
     </w:rPr>
   </w:style>
+  <w:style w:type="paragraph" w:styleId="Hlavika">
+    <w:name w:val="header"/>
+    <w:basedOn w:val="Normlny"/>
+    <w:link w:val="HlavikaChar"/>
+    <w:uiPriority w:val="99"/>
+    <w:unhideWhenUsed/>
+    <w:rsid w:val="00F406E5"/>
+    <w:pPr>
+      <w:tabs>
+        <w:tab w:val="center" w:pos="4536"/>
+        <w:tab w:val="right" w:pos="9072"/>
+      </w:tabs>
+      <w:spacing w:after="0" w:line="240" w:lineRule="auto"/>
+    </w:pPr>
+  </w:style>
+  <w:style w:type="character" w:customStyle="1" w:styleId="HlavikaChar">
+    <w:name w:val="Hlavička Char"/>
+    <w:basedOn w:val="Predvolenpsmoodseku"/>
+    <w:link w:val="Hlavika"/>
+    <w:uiPriority w:val="99"/>
+    <w:rsid w:val="00F406E5"/>
+  </w:style>
+  <w:style w:type="paragraph" w:styleId="Pta">
+    <w:name w:val="footer"/>
+    <w:basedOn w:val="Normlny"/>
+    <w:link w:val="PtaChar"/>
+    <w:uiPriority w:val="99"/>
+    <w:unhideWhenUsed/>
+    <w:rsid w:val="00F406E5"/>
+    <w:pPr>
+      <w:tabs>
+        <w:tab w:val="center" w:pos="4536"/>
+        <w:tab w:val="right" w:pos="9072"/>
+      </w:tabs>
+      <w:spacing w:after="0" w:line="240" w:lineRule="auto"/>
+    </w:pPr>
+  </w:style>
+  <w:style w:type="character" w:customStyle="1" w:styleId="PtaChar">
+    <w:name w:val="Päta Char"/>
+    <w:basedOn w:val="Predvolenpsmoodseku"/>
+    <w:link w:val="Pta"/>
+    <w:uiPriority w:val="99"/>
+    <w:rsid w:val="00F406E5"/>
+  </w:style>
 </w:styles>
 </file>
 

</xml_diff>